<commit_message>
Adding DesignChklist and modified time log.
Had some questions to run by Jason before finalizing Design Checklist.

Made minor edit to Time Log.
</commit_message>
<xml_diff>
--- a/docs/assignment3/DesignChklist.docx
+++ b/docs/assignment3/DesignChklist.docx
@@ -24,13 +24,53 @@
           <w:rFonts w:asciiTheme="majorHAnsi" w:hAnsiTheme="majorHAnsi"/>
           <w:b/>
         </w:rPr>
-        <w:t xml:space="preserve">  Jason Stidham, Lansdon Page, Ryan Wilson, Jason Wong</w:t>
-      </w:r>
+        <w:t xml:space="preserve">  Jason </w:t>
+      </w:r>
+      <w:proofErr w:type="spellStart"/>
       <w:r>
         <w:rPr>
           <w:rFonts w:asciiTheme="majorHAnsi" w:hAnsiTheme="majorHAnsi"/>
           <w:b/>
         </w:rPr>
+        <w:t>Stidham</w:t>
+      </w:r>
+      <w:proofErr w:type="spellEnd"/>
+      <w:r>
+        <w:rPr>
+          <w:rFonts w:asciiTheme="majorHAnsi" w:hAnsiTheme="majorHAnsi"/>
+          <w:b/>
+        </w:rPr>
+        <w:t xml:space="preserve">, </w:t>
+      </w:r>
+      <w:proofErr w:type="spellStart"/>
+      <w:r>
+        <w:rPr>
+          <w:rFonts w:asciiTheme="majorHAnsi" w:hAnsiTheme="majorHAnsi"/>
+          <w:b/>
+        </w:rPr>
+        <w:t>Lansdon</w:t>
+      </w:r>
+      <w:proofErr w:type="spellEnd"/>
+      <w:r>
+        <w:rPr>
+          <w:rFonts w:asciiTheme="majorHAnsi" w:hAnsiTheme="majorHAnsi"/>
+          <w:b/>
+        </w:rPr>
+        <w:t xml:space="preserve"> Page, Ryan Wilson, </w:t>
+      </w:r>
+      <w:proofErr w:type="gramStart"/>
+      <w:r>
+        <w:rPr>
+          <w:rFonts w:asciiTheme="majorHAnsi" w:hAnsiTheme="majorHAnsi"/>
+          <w:b/>
+        </w:rPr>
+        <w:t>Jason Wong</w:t>
+      </w:r>
+      <w:r>
+        <w:rPr>
+          <w:rFonts w:asciiTheme="majorHAnsi" w:hAnsiTheme="majorHAnsi"/>
+          <w:b/>
+        </w:rPr>
         <w:tab/>
       </w:r>
       <w:r>
@@ -39,7 +79,15 @@
           <w:b/>
         </w:rPr>
         <w:tab/>
-        <w:t>Date(s):</w:t>
+        <w:t>Date(s)</w:t>
+      </w:r>
+      <w:proofErr w:type="gramEnd"/>
+      <w:r>
+        <w:rPr>
+          <w:rFonts w:asciiTheme="majorHAnsi" w:hAnsiTheme="majorHAnsi"/>
+          <w:b/>
+        </w:rPr>
+        <w:t>:</w:t>
       </w:r>
       <w:r>
         <w:rPr>
@@ -156,6 +204,14 @@
           <w:sz w:val="23"/>
           <w:szCs w:val="23"/>
         </w:rPr>
+        <w:fldChar w:fldCharType="separate"/>
+      </w:r>
+      <w:r>
+        <w:rPr>
+          <w:rFonts w:asciiTheme="majorHAnsi" w:hAnsiTheme="majorHAnsi"/>
+          <w:sz w:val="23"/>
+          <w:szCs w:val="23"/>
+        </w:rPr>
         <w:fldChar w:fldCharType="end"/>
       </w:r>
       <w:bookmarkEnd w:id="0"/>
@@ -250,6 +306,14 @@
           <w:sz w:val="23"/>
           <w:szCs w:val="23"/>
         </w:rPr>
+        <w:fldChar w:fldCharType="separate"/>
+      </w:r>
+      <w:r>
+        <w:rPr>
+          <w:rFonts w:asciiTheme="majorHAnsi" w:hAnsiTheme="majorHAnsi"/>
+          <w:sz w:val="23"/>
+          <w:szCs w:val="23"/>
+        </w:rPr>
         <w:fldChar w:fldCharType="end"/>
       </w:r>
       <w:r>
@@ -336,6 +400,15 @@
           <w:sz w:val="23"/>
           <w:szCs w:val="23"/>
         </w:rPr>
+        <w:fldChar w:fldCharType="separate"/>
+      </w:r>
+      <w:r>
+        <w:rPr>
+          <w:rFonts w:asciiTheme="majorHAnsi" w:hAnsiTheme="majorHAnsi"/>
+          <w:strike/>
+          <w:sz w:val="23"/>
+          <w:szCs w:val="23"/>
+        </w:rPr>
         <w:fldChar w:fldCharType="end"/>
       </w:r>
       <w:r>
@@ -440,6 +513,14 @@
           <w:sz w:val="23"/>
           <w:szCs w:val="23"/>
         </w:rPr>
+        <w:fldChar w:fldCharType="separate"/>
+      </w:r>
+      <w:r>
+        <w:rPr>
+          <w:rFonts w:asciiTheme="majorHAnsi" w:hAnsiTheme="majorHAnsi"/>
+          <w:sz w:val="23"/>
+          <w:szCs w:val="23"/>
+        </w:rPr>
         <w:fldChar w:fldCharType="end"/>
       </w:r>
       <w:r>
@@ -503,6 +584,14 @@
           <w:sz w:val="23"/>
           <w:szCs w:val="23"/>
         </w:rPr>
+        <w:fldChar w:fldCharType="separate"/>
+      </w:r>
+      <w:r>
+        <w:rPr>
+          <w:rFonts w:asciiTheme="majorHAnsi" w:hAnsiTheme="majorHAnsi"/>
+          <w:sz w:val="23"/>
+          <w:szCs w:val="23"/>
+        </w:rPr>
         <w:fldChar w:fldCharType="end"/>
       </w:r>
       <w:r>
@@ -566,6 +655,14 @@
           <w:sz w:val="23"/>
           <w:szCs w:val="23"/>
         </w:rPr>
+        <w:fldChar w:fldCharType="separate"/>
+      </w:r>
+      <w:r>
+        <w:rPr>
+          <w:rFonts w:asciiTheme="majorHAnsi" w:hAnsiTheme="majorHAnsi"/>
+          <w:sz w:val="23"/>
+          <w:szCs w:val="23"/>
+        </w:rPr>
         <w:fldChar w:fldCharType="end"/>
       </w:r>
       <w:r>
@@ -629,6 +726,14 @@
           <w:sz w:val="23"/>
           <w:szCs w:val="23"/>
         </w:rPr>
+        <w:fldChar w:fldCharType="separate"/>
+      </w:r>
+      <w:r>
+        <w:rPr>
+          <w:rFonts w:asciiTheme="majorHAnsi" w:hAnsiTheme="majorHAnsi"/>
+          <w:sz w:val="23"/>
+          <w:szCs w:val="23"/>
+        </w:rPr>
         <w:fldChar w:fldCharType="end"/>
       </w:r>
       <w:r>
@@ -648,6 +753,23 @@
     </w:p>
     <w:p>
       <w:pPr>
+        <w:spacing w:before="0" w:after="0" w:line="240" w:lineRule="auto"/>
+        <w:ind w:left="0"/>
+        <w:rPr>
+          <w:rFonts w:asciiTheme="majorHAnsi" w:hAnsiTheme="majorHAnsi"/>
+          <w:b/>
+        </w:rPr>
+      </w:pPr>
+      <w:r>
+        <w:rPr>
+          <w:rFonts w:asciiTheme="majorHAnsi" w:hAnsiTheme="majorHAnsi"/>
+          <w:b/>
+        </w:rPr>
+        <w:br w:type="page"/>
+      </w:r>
+    </w:p>
+    <w:p>
+      <w:pPr>
         <w:pStyle w:val="ListParagraph"/>
         <w:ind w:left="360"/>
         <w:rPr>
@@ -660,6 +782,7 @@
           <w:rFonts w:asciiTheme="majorHAnsi" w:hAnsiTheme="majorHAnsi"/>
           <w:b/>
         </w:rPr>
+        <w:lastRenderedPageBreak/>
         <w:t>Completeness</w:t>
       </w:r>
     </w:p>
@@ -709,6 +832,14 @@
           <w:sz w:val="23"/>
           <w:szCs w:val="23"/>
         </w:rPr>
+        <w:fldChar w:fldCharType="separate"/>
+      </w:r>
+      <w:r>
+        <w:rPr>
+          <w:rFonts w:asciiTheme="majorHAnsi" w:hAnsiTheme="majorHAnsi"/>
+          <w:sz w:val="23"/>
+          <w:szCs w:val="23"/>
+        </w:rPr>
         <w:fldChar w:fldCharType="end"/>
       </w:r>
       <w:r>
@@ -772,6 +903,14 @@
           <w:sz w:val="23"/>
           <w:szCs w:val="23"/>
         </w:rPr>
+        <w:fldChar w:fldCharType="separate"/>
+      </w:r>
+      <w:r>
+        <w:rPr>
+          <w:rFonts w:asciiTheme="majorHAnsi" w:hAnsiTheme="majorHAnsi"/>
+          <w:sz w:val="23"/>
+          <w:szCs w:val="23"/>
+        </w:rPr>
         <w:fldChar w:fldCharType="end"/>
       </w:r>
       <w:r>
@@ -835,6 +974,14 @@
           <w:sz w:val="23"/>
           <w:szCs w:val="23"/>
         </w:rPr>
+        <w:fldChar w:fldCharType="separate"/>
+      </w:r>
+      <w:r>
+        <w:rPr>
+          <w:rFonts w:asciiTheme="majorHAnsi" w:hAnsiTheme="majorHAnsi"/>
+          <w:sz w:val="23"/>
+          <w:szCs w:val="23"/>
+        </w:rPr>
         <w:fldChar w:fldCharType="end"/>
       </w:r>
       <w:r>
@@ -898,6 +1045,14 @@
           <w:sz w:val="23"/>
           <w:szCs w:val="23"/>
         </w:rPr>
+        <w:fldChar w:fldCharType="separate"/>
+      </w:r>
+      <w:r>
+        <w:rPr>
+          <w:rFonts w:asciiTheme="majorHAnsi" w:hAnsiTheme="majorHAnsi"/>
+          <w:sz w:val="23"/>
+          <w:szCs w:val="23"/>
+        </w:rPr>
         <w:fldChar w:fldCharType="end"/>
       </w:r>
       <w:r>
@@ -961,6 +1116,14 @@
           <w:sz w:val="23"/>
           <w:szCs w:val="23"/>
         </w:rPr>
+        <w:fldChar w:fldCharType="separate"/>
+      </w:r>
+      <w:r>
+        <w:rPr>
+          <w:rFonts w:asciiTheme="majorHAnsi" w:hAnsiTheme="majorHAnsi"/>
+          <w:sz w:val="23"/>
+          <w:szCs w:val="23"/>
+        </w:rPr>
         <w:fldChar w:fldCharType="end"/>
       </w:r>
       <w:r>
@@ -1024,6 +1187,14 @@
           <w:sz w:val="23"/>
           <w:szCs w:val="23"/>
         </w:rPr>
+        <w:fldChar w:fldCharType="separate"/>
+      </w:r>
+      <w:r>
+        <w:rPr>
+          <w:rFonts w:asciiTheme="majorHAnsi" w:hAnsiTheme="majorHAnsi"/>
+          <w:sz w:val="23"/>
+          <w:szCs w:val="23"/>
+        </w:rPr>
         <w:fldChar w:fldCharType="end"/>
       </w:r>
       <w:r>
@@ -1087,6 +1258,14 @@
           <w:sz w:val="23"/>
           <w:szCs w:val="23"/>
         </w:rPr>
+        <w:fldChar w:fldCharType="separate"/>
+      </w:r>
+      <w:r>
+        <w:rPr>
+          <w:rFonts w:asciiTheme="majorHAnsi" w:hAnsiTheme="majorHAnsi"/>
+          <w:sz w:val="23"/>
+          <w:szCs w:val="23"/>
+        </w:rPr>
         <w:fldChar w:fldCharType="end"/>
       </w:r>
       <w:r>
@@ -1150,6 +1329,14 @@
           <w:sz w:val="23"/>
           <w:szCs w:val="23"/>
         </w:rPr>
+        <w:fldChar w:fldCharType="separate"/>
+      </w:r>
+      <w:r>
+        <w:rPr>
+          <w:rFonts w:asciiTheme="majorHAnsi" w:hAnsiTheme="majorHAnsi"/>
+          <w:sz w:val="23"/>
+          <w:szCs w:val="23"/>
+        </w:rPr>
         <w:fldChar w:fldCharType="end"/>
       </w:r>
       <w:r>
@@ -1230,6 +1417,14 @@
           <w:sz w:val="23"/>
           <w:szCs w:val="23"/>
         </w:rPr>
+        <w:fldChar w:fldCharType="separate"/>
+      </w:r>
+      <w:r>
+        <w:rPr>
+          <w:rFonts w:asciiTheme="majorHAnsi" w:hAnsiTheme="majorHAnsi"/>
+          <w:sz w:val="23"/>
+          <w:szCs w:val="23"/>
+        </w:rPr>
         <w:fldChar w:fldCharType="end"/>
       </w:r>
       <w:r>
@@ -1372,6 +1567,14 @@
           <w:sz w:val="23"/>
           <w:szCs w:val="23"/>
         </w:rPr>
+        <w:fldChar w:fldCharType="separate"/>
+      </w:r>
+      <w:r>
+        <w:rPr>
+          <w:rFonts w:asciiTheme="majorHAnsi" w:hAnsiTheme="majorHAnsi"/>
+          <w:sz w:val="23"/>
+          <w:szCs w:val="23"/>
+        </w:rPr>
         <w:fldChar w:fldCharType="end"/>
       </w:r>
       <w:r>
@@ -1395,19 +1598,23 @@
           <w:rFonts w:asciiTheme="majorHAnsi" w:hAnsiTheme="majorHAnsi"/>
         </w:rPr>
       </w:pPr>
-      <w:r>
-        <w:rPr>
-          <w:rFonts w:asciiTheme="majorHAnsi" w:hAnsiTheme="majorHAnsi"/>
-        </w:rPr>
-        <w:br w:type="page"/>
-      </w:r>
     </w:p>
     <w:p>
       <w:pPr>
-        <w:rPr>
-          <w:rFonts w:asciiTheme="majorHAnsi" w:hAnsiTheme="majorHAnsi"/>
-        </w:rPr>
-      </w:pPr>
+        <w:spacing w:before="0" w:after="0" w:line="240" w:lineRule="auto"/>
+        <w:ind w:left="0"/>
+        <w:rPr>
+          <w:rFonts w:asciiTheme="majorHAnsi" w:hAnsiTheme="majorHAnsi"/>
+          <w:b/>
+        </w:rPr>
+      </w:pPr>
+      <w:r>
+        <w:rPr>
+          <w:rFonts w:asciiTheme="majorHAnsi" w:hAnsiTheme="majorHAnsi"/>
+          <w:b/>
+        </w:rPr>
+        <w:br w:type="page"/>
+      </w:r>
     </w:p>
     <w:p>
       <w:pPr>
@@ -1419,11 +1626,14 @@
           <w:b/>
         </w:rPr>
       </w:pPr>
+      <w:bookmarkStart w:id="1" w:name="_GoBack"/>
+      <w:bookmarkEnd w:id="1"/>
       <w:r>
         <w:rPr>
           <w:rFonts w:asciiTheme="majorHAnsi" w:hAnsiTheme="majorHAnsi"/>
           <w:b/>
         </w:rPr>
+        <w:lastRenderedPageBreak/>
         <w:t xml:space="preserve">(2) </w:t>
       </w:r>
       <w:r>
@@ -1480,6 +1690,14 @@
           <w:sz w:val="23"/>
           <w:szCs w:val="23"/>
         </w:rPr>
+        <w:fldChar w:fldCharType="separate"/>
+      </w:r>
+      <w:r>
+        <w:rPr>
+          <w:rFonts w:asciiTheme="majorHAnsi" w:hAnsiTheme="majorHAnsi"/>
+          <w:sz w:val="23"/>
+          <w:szCs w:val="23"/>
+        </w:rPr>
         <w:fldChar w:fldCharType="end"/>
       </w:r>
       <w:r>
@@ -1573,6 +1791,14 @@
           <w:sz w:val="23"/>
           <w:szCs w:val="23"/>
         </w:rPr>
+        <w:fldChar w:fldCharType="separate"/>
+      </w:r>
+      <w:r>
+        <w:rPr>
+          <w:rFonts w:asciiTheme="majorHAnsi" w:hAnsiTheme="majorHAnsi"/>
+          <w:sz w:val="23"/>
+          <w:szCs w:val="23"/>
+        </w:rPr>
         <w:fldChar w:fldCharType="end"/>
       </w:r>
       <w:r>
@@ -1666,6 +1892,14 @@
           <w:sz w:val="23"/>
           <w:szCs w:val="23"/>
         </w:rPr>
+        <w:fldChar w:fldCharType="separate"/>
+      </w:r>
+      <w:r>
+        <w:rPr>
+          <w:rFonts w:asciiTheme="majorHAnsi" w:hAnsiTheme="majorHAnsi"/>
+          <w:sz w:val="23"/>
+          <w:szCs w:val="23"/>
+        </w:rPr>
         <w:fldChar w:fldCharType="end"/>
       </w:r>
       <w:r>
@@ -1729,6 +1963,14 @@
           <w:sz w:val="23"/>
           <w:szCs w:val="23"/>
         </w:rPr>
+        <w:fldChar w:fldCharType="separate"/>
+      </w:r>
+      <w:r>
+        <w:rPr>
+          <w:rFonts w:asciiTheme="majorHAnsi" w:hAnsiTheme="majorHAnsi"/>
+          <w:sz w:val="23"/>
+          <w:szCs w:val="23"/>
+        </w:rPr>
         <w:fldChar w:fldCharType="end"/>
       </w:r>
       <w:r>
@@ -1822,6 +2064,14 @@
           <w:sz w:val="23"/>
           <w:szCs w:val="23"/>
         </w:rPr>
+        <w:fldChar w:fldCharType="separate"/>
+      </w:r>
+      <w:r>
+        <w:rPr>
+          <w:rFonts w:asciiTheme="majorHAnsi" w:hAnsiTheme="majorHAnsi"/>
+          <w:sz w:val="23"/>
+          <w:szCs w:val="23"/>
+        </w:rPr>
         <w:fldChar w:fldCharType="end"/>
       </w:r>
       <w:r>
@@ -1854,15 +2104,7 @@
         <w:rPr>
           <w:rFonts w:asciiTheme="majorHAnsi" w:hAnsiTheme="majorHAnsi"/>
         </w:rPr>
-        <w:t>Error handling isn’t explicit.  There are details explaining how certain elements of the product “should” behave, but none in regards to how it does</w:t>
-      </w:r>
-      <w:bookmarkStart w:id="1" w:name="_GoBack"/>
-      <w:bookmarkEnd w:id="1"/>
-      <w:r>
-        <w:rPr>
-          <w:rFonts w:asciiTheme="majorHAnsi" w:hAnsiTheme="majorHAnsi"/>
-        </w:rPr>
-        <w:t>.</w:t>
+        <w:t>Error handling isn’t explicit.  There are details explaining how certain elements of the product “should” behave, but none in regards to how it does.</w:t>
       </w:r>
     </w:p>
     <w:p>
@@ -1911,6 +2153,14 @@
           <w:sz w:val="23"/>
           <w:szCs w:val="23"/>
         </w:rPr>
+        <w:fldChar w:fldCharType="separate"/>
+      </w:r>
+      <w:r>
+        <w:rPr>
+          <w:rFonts w:asciiTheme="majorHAnsi" w:hAnsiTheme="majorHAnsi"/>
+          <w:sz w:val="23"/>
+          <w:szCs w:val="23"/>
+        </w:rPr>
         <w:fldChar w:fldCharType="end"/>
       </w:r>
       <w:r>
@@ -1974,6 +2224,14 @@
           <w:sz w:val="23"/>
           <w:szCs w:val="23"/>
         </w:rPr>
+        <w:fldChar w:fldCharType="separate"/>
+      </w:r>
+      <w:r>
+        <w:rPr>
+          <w:rFonts w:asciiTheme="majorHAnsi" w:hAnsiTheme="majorHAnsi"/>
+          <w:sz w:val="23"/>
+          <w:szCs w:val="23"/>
+        </w:rPr>
         <w:fldChar w:fldCharType="end"/>
       </w:r>
       <w:r>
@@ -2037,6 +2295,14 @@
           <w:sz w:val="23"/>
           <w:szCs w:val="23"/>
         </w:rPr>
+        <w:fldChar w:fldCharType="separate"/>
+      </w:r>
+      <w:r>
+        <w:rPr>
+          <w:rFonts w:asciiTheme="majorHAnsi" w:hAnsiTheme="majorHAnsi"/>
+          <w:sz w:val="23"/>
+          <w:szCs w:val="23"/>
+        </w:rPr>
         <w:fldChar w:fldCharType="end"/>
       </w:r>
       <w:r>
@@ -2166,6 +2432,7 @@
       <w:r>
         <w:rPr>
           <w:rFonts w:asciiTheme="majorHAnsi" w:hAnsiTheme="majorHAnsi"/>
+          <w:strike/>
           <w:sz w:val="23"/>
           <w:szCs w:val="23"/>
         </w:rPr>
@@ -2184,6 +2451,7 @@
       <w:r>
         <w:rPr>
           <w:rFonts w:asciiTheme="majorHAnsi" w:hAnsiTheme="majorHAnsi"/>
+          <w:strike/>
           <w:sz w:val="23"/>
           <w:szCs w:val="23"/>
         </w:rPr>
@@ -2192,13 +2460,15 @@
       <w:r>
         <w:rPr>
           <w:rFonts w:asciiTheme="majorHAnsi" w:hAnsiTheme="majorHAnsi"/>
-          <w:sz w:val="23"/>
-          <w:szCs w:val="23"/>
-        </w:rPr>
-      </w:r>
-      <w:r>
-        <w:rPr>
-          <w:rFonts w:asciiTheme="majorHAnsi" w:hAnsiTheme="majorHAnsi"/>
+          <w:strike/>
+          <w:sz w:val="23"/>
+          <w:szCs w:val="23"/>
+        </w:rPr>
+      </w:r>
+      <w:r>
+        <w:rPr>
+          <w:rFonts w:asciiTheme="majorHAnsi" w:hAnsiTheme="majorHAnsi"/>
+          <w:strike/>
           <w:sz w:val="23"/>
           <w:szCs w:val="23"/>
         </w:rPr>
@@ -2207,6 +2477,7 @@
       <w:r>
         <w:rPr>
           <w:rFonts w:asciiTheme="majorHAnsi" w:hAnsiTheme="majorHAnsi"/>
+          <w:strike/>
           <w:sz w:val="23"/>
           <w:szCs w:val="23"/>
         </w:rPr>
@@ -2215,6 +2486,7 @@
       <w:r>
         <w:rPr>
           <w:rFonts w:asciiTheme="majorHAnsi" w:hAnsiTheme="majorHAnsi"/>
+          <w:strike/>
           <w:sz w:val="23"/>
           <w:szCs w:val="23"/>
         </w:rPr>
@@ -2223,20 +2495,41 @@
       <w:r>
         <w:rPr>
           <w:rFonts w:asciiTheme="majorHAnsi" w:hAnsiTheme="majorHAnsi"/>
+          <w:strike/>
         </w:rPr>
         <w:t>Are all conditions and processing defined for each decision point?</w:t>
       </w:r>
     </w:p>
     <w:p>
       <w:pPr>
+        <w:pStyle w:val="ListParagraph"/>
+        <w:numPr>
+          <w:ilvl w:val="0"/>
+          <w:numId w:val="23"/>
+        </w:numPr>
+        <w:rPr>
+          <w:rFonts w:asciiTheme="majorHAnsi" w:hAnsiTheme="majorHAnsi"/>
+        </w:rPr>
+      </w:pPr>
+      <w:r>
+        <w:rPr>
+          <w:rFonts w:asciiTheme="majorHAnsi" w:hAnsiTheme="majorHAnsi"/>
+        </w:rPr>
+        <w:t>Requirement doesn’t pertain to product</w:t>
+      </w:r>
+    </w:p>
+    <w:p>
+      <w:pPr>
         <w:ind w:left="720"/>
         <w:rPr>
           <w:rFonts w:asciiTheme="majorHAnsi" w:hAnsiTheme="majorHAnsi"/>
-        </w:rPr>
-      </w:pPr>
-      <w:r>
-        <w:rPr>
-          <w:rFonts w:asciiTheme="majorHAnsi" w:hAnsiTheme="majorHAnsi"/>
+          <w:strike/>
+        </w:rPr>
+      </w:pPr>
+      <w:r>
+        <w:rPr>
+          <w:rFonts w:asciiTheme="majorHAnsi" w:hAnsiTheme="majorHAnsi"/>
+          <w:strike/>
           <w:sz w:val="23"/>
           <w:szCs w:val="23"/>
         </w:rPr>
@@ -2255,6 +2548,7 @@
       <w:r>
         <w:rPr>
           <w:rFonts w:asciiTheme="majorHAnsi" w:hAnsiTheme="majorHAnsi"/>
+          <w:strike/>
           <w:sz w:val="23"/>
           <w:szCs w:val="23"/>
         </w:rPr>
@@ -2263,13 +2557,15 @@
       <w:r>
         <w:rPr>
           <w:rFonts w:asciiTheme="majorHAnsi" w:hAnsiTheme="majorHAnsi"/>
-          <w:sz w:val="23"/>
-          <w:szCs w:val="23"/>
-        </w:rPr>
-      </w:r>
-      <w:r>
-        <w:rPr>
-          <w:rFonts w:asciiTheme="majorHAnsi" w:hAnsiTheme="majorHAnsi"/>
+          <w:strike/>
+          <w:sz w:val="23"/>
+          <w:szCs w:val="23"/>
+        </w:rPr>
+      </w:r>
+      <w:r>
+        <w:rPr>
+          <w:rFonts w:asciiTheme="majorHAnsi" w:hAnsiTheme="majorHAnsi"/>
+          <w:strike/>
           <w:sz w:val="23"/>
           <w:szCs w:val="23"/>
         </w:rPr>
@@ -2278,6 +2574,7 @@
       <w:r>
         <w:rPr>
           <w:rFonts w:asciiTheme="majorHAnsi" w:hAnsiTheme="majorHAnsi"/>
+          <w:strike/>
           <w:sz w:val="23"/>
           <w:szCs w:val="23"/>
         </w:rPr>
@@ -2286,6 +2583,7 @@
       <w:r>
         <w:rPr>
           <w:rFonts w:asciiTheme="majorHAnsi" w:hAnsiTheme="majorHAnsi"/>
+          <w:strike/>
           <w:sz w:val="23"/>
           <w:szCs w:val="23"/>
         </w:rPr>
@@ -2294,290 +2592,37 @@
       <w:r>
         <w:rPr>
           <w:rFonts w:asciiTheme="majorHAnsi" w:hAnsiTheme="majorHAnsi"/>
+          <w:strike/>
         </w:rPr>
         <w:t>Do all defined and referenced calling sequence parameters agree?</w:t>
       </w:r>
     </w:p>
     <w:p>
       <w:pPr>
-        <w:rPr>
-          <w:rFonts w:asciiTheme="majorHAnsi" w:hAnsiTheme="majorHAnsi"/>
-        </w:rPr>
-        <w:sectPr>
-          <w:footerReference w:type="default" r:id="rId8"/>
-          <w:pgSz w:w="12240" w:h="15840"/>
-          <w:pgMar w:top="720" w:right="720" w:bottom="720" w:left="720" w:header="720" w:footer="720" w:gutter="0"/>
-          <w:cols w:space="720"/>
-        </w:sectPr>
-      </w:pPr>
-    </w:p>
-    <w:p>
-      <w:pPr>
-        <w:pStyle w:val="Title"/>
-      </w:pPr>
-      <w:r>
-        <w:lastRenderedPageBreak/>
-        <w:t>Appendix A – Requirements Traceability Matrix</w:t>
-      </w:r>
-      <w:r>
-        <w:t xml:space="preserve"> (RTM)</w:t>
-      </w:r>
-    </w:p>
-    <w:p>
-      <w:pPr>
-        <w:rPr>
-          <w:rFonts w:asciiTheme="majorHAnsi" w:hAnsiTheme="majorHAnsi"/>
-        </w:rPr>
-      </w:pPr>
-      <w:r>
-        <w:rPr>
-          <w:rFonts w:asciiTheme="majorHAnsi" w:hAnsiTheme="majorHAnsi"/>
-        </w:rPr>
-        <w:t>The following table is an example of what may be utilized for a Requirements Traceability Matrix (RTM). This may be customized to fit the stakeholder’s needs.</w:t>
-      </w:r>
-    </w:p>
-    <w:tbl>
-      <w:tblPr>
-        <w:tblStyle w:val="TableGrid"/>
-        <w:tblW w:w="0" w:type="auto"/>
-        <w:tblInd w:w="360" w:type="dxa"/>
-        <w:tblLook w:val="04A0" w:firstRow="1" w:lastRow="0" w:firstColumn="1" w:lastColumn="0" w:noHBand="0" w:noVBand="1"/>
-      </w:tblPr>
-      <w:tblGrid>
-        <w:gridCol w:w="2851"/>
-        <w:gridCol w:w="2851"/>
-        <w:gridCol w:w="2851"/>
-        <w:gridCol w:w="2851"/>
-        <w:gridCol w:w="2852"/>
-      </w:tblGrid>
-      <w:tr>
-        <w:trPr>
-          <w:tblHeader/>
-        </w:trPr>
-        <w:tc>
-          <w:tcPr>
-            <w:tcW w:w="2851" w:type="dxa"/>
-          </w:tcPr>
-          <w:p>
-            <w:pPr>
-              <w:rPr>
-                <w:rFonts w:asciiTheme="majorHAnsi" w:hAnsiTheme="majorHAnsi"/>
-              </w:rPr>
-            </w:pPr>
-            <w:r>
-              <w:rPr>
-                <w:rFonts w:asciiTheme="majorHAnsi" w:hAnsiTheme="majorHAnsi"/>
-              </w:rPr>
-              <w:t>ID</w:t>
-            </w:r>
-          </w:p>
-        </w:tc>
-        <w:tc>
-          <w:tcPr>
-            <w:tcW w:w="2851" w:type="dxa"/>
-          </w:tcPr>
-          <w:p>
-            <w:pPr>
-              <w:rPr>
-                <w:rFonts w:asciiTheme="majorHAnsi" w:hAnsiTheme="majorHAnsi"/>
-              </w:rPr>
-            </w:pPr>
-            <w:r>
-              <w:rPr>
-                <w:rFonts w:asciiTheme="majorHAnsi" w:hAnsiTheme="majorHAnsi"/>
-              </w:rPr>
-              <w:t>System Requirement</w:t>
-            </w:r>
-          </w:p>
-        </w:tc>
-        <w:tc>
-          <w:tcPr>
-            <w:tcW w:w="2851" w:type="dxa"/>
-          </w:tcPr>
-          <w:p>
-            <w:pPr>
-              <w:rPr>
-                <w:rFonts w:asciiTheme="majorHAnsi" w:hAnsiTheme="majorHAnsi"/>
-              </w:rPr>
-            </w:pPr>
-            <w:r>
-              <w:rPr>
-                <w:rFonts w:asciiTheme="majorHAnsi" w:hAnsiTheme="majorHAnsi"/>
-              </w:rPr>
-              <w:t>Use Cases</w:t>
-            </w:r>
-          </w:p>
-        </w:tc>
-        <w:tc>
-          <w:tcPr>
-            <w:tcW w:w="2851" w:type="dxa"/>
-          </w:tcPr>
-          <w:p>
-            <w:pPr>
-              <w:rPr>
-                <w:rFonts w:asciiTheme="majorHAnsi" w:hAnsiTheme="majorHAnsi"/>
-              </w:rPr>
-            </w:pPr>
-            <w:r>
-              <w:rPr>
-                <w:rFonts w:asciiTheme="majorHAnsi" w:hAnsiTheme="majorHAnsi"/>
-              </w:rPr>
-              <w:t>Design Elements</w:t>
-            </w:r>
-          </w:p>
-        </w:tc>
-        <w:tc>
-          <w:tcPr>
-            <w:tcW w:w="2852" w:type="dxa"/>
-          </w:tcPr>
-          <w:p>
-            <w:pPr>
-              <w:rPr>
-                <w:rFonts w:asciiTheme="majorHAnsi" w:hAnsiTheme="majorHAnsi"/>
-              </w:rPr>
-            </w:pPr>
-            <w:r>
-              <w:rPr>
-                <w:rFonts w:asciiTheme="majorHAnsi" w:hAnsiTheme="majorHAnsi"/>
-              </w:rPr>
-              <w:t>Test Cases</w:t>
-            </w:r>
-          </w:p>
-        </w:tc>
-      </w:tr>
-      <w:tr>
-        <w:tc>
-          <w:tcPr>
-            <w:tcW w:w="2851" w:type="dxa"/>
-          </w:tcPr>
-          <w:p>
-            <w:pPr>
-              <w:rPr>
-                <w:rFonts w:asciiTheme="majorHAnsi" w:hAnsiTheme="majorHAnsi"/>
-              </w:rPr>
-            </w:pPr>
-          </w:p>
-        </w:tc>
-        <w:tc>
-          <w:tcPr>
-            <w:tcW w:w="2851" w:type="dxa"/>
-          </w:tcPr>
-          <w:p>
-            <w:pPr>
-              <w:rPr>
-                <w:rFonts w:asciiTheme="majorHAnsi" w:hAnsiTheme="majorHAnsi"/>
-              </w:rPr>
-            </w:pPr>
-          </w:p>
-        </w:tc>
-        <w:tc>
-          <w:tcPr>
-            <w:tcW w:w="2851" w:type="dxa"/>
-          </w:tcPr>
-          <w:p>
-            <w:pPr>
-              <w:rPr>
-                <w:rFonts w:asciiTheme="majorHAnsi" w:hAnsiTheme="majorHAnsi"/>
-              </w:rPr>
-            </w:pPr>
-          </w:p>
-        </w:tc>
-        <w:tc>
-          <w:tcPr>
-            <w:tcW w:w="2851" w:type="dxa"/>
-          </w:tcPr>
-          <w:p>
-            <w:pPr>
-              <w:rPr>
-                <w:rFonts w:asciiTheme="majorHAnsi" w:hAnsiTheme="majorHAnsi"/>
-              </w:rPr>
-            </w:pPr>
-          </w:p>
-        </w:tc>
-        <w:tc>
-          <w:tcPr>
-            <w:tcW w:w="2852" w:type="dxa"/>
-          </w:tcPr>
-          <w:p>
-            <w:pPr>
-              <w:rPr>
-                <w:rFonts w:asciiTheme="majorHAnsi" w:hAnsiTheme="majorHAnsi"/>
-              </w:rPr>
-            </w:pPr>
-          </w:p>
-        </w:tc>
-      </w:tr>
-      <w:tr>
-        <w:tc>
-          <w:tcPr>
-            <w:tcW w:w="2851" w:type="dxa"/>
-          </w:tcPr>
-          <w:p>
-            <w:pPr>
-              <w:rPr>
-                <w:rFonts w:asciiTheme="majorHAnsi" w:hAnsiTheme="majorHAnsi"/>
-              </w:rPr>
-            </w:pPr>
-          </w:p>
-        </w:tc>
-        <w:tc>
-          <w:tcPr>
-            <w:tcW w:w="2851" w:type="dxa"/>
-          </w:tcPr>
-          <w:p>
-            <w:pPr>
-              <w:rPr>
-                <w:rFonts w:asciiTheme="majorHAnsi" w:hAnsiTheme="majorHAnsi"/>
-              </w:rPr>
-            </w:pPr>
-          </w:p>
-        </w:tc>
-        <w:tc>
-          <w:tcPr>
-            <w:tcW w:w="2851" w:type="dxa"/>
-          </w:tcPr>
-          <w:p>
-            <w:pPr>
-              <w:rPr>
-                <w:rFonts w:asciiTheme="majorHAnsi" w:hAnsiTheme="majorHAnsi"/>
-              </w:rPr>
-            </w:pPr>
-          </w:p>
-        </w:tc>
-        <w:tc>
-          <w:tcPr>
-            <w:tcW w:w="2851" w:type="dxa"/>
-          </w:tcPr>
-          <w:p>
-            <w:pPr>
-              <w:rPr>
-                <w:rFonts w:asciiTheme="majorHAnsi" w:hAnsiTheme="majorHAnsi"/>
-              </w:rPr>
-            </w:pPr>
-          </w:p>
-        </w:tc>
-        <w:tc>
-          <w:tcPr>
-            <w:tcW w:w="2852" w:type="dxa"/>
-          </w:tcPr>
-          <w:p>
-            <w:pPr>
-              <w:rPr>
-                <w:rFonts w:asciiTheme="majorHAnsi" w:hAnsiTheme="majorHAnsi"/>
-              </w:rPr>
-            </w:pPr>
-          </w:p>
-        </w:tc>
-      </w:tr>
-    </w:tbl>
-    <w:p>
-      <w:pPr>
-        <w:rPr>
-          <w:rFonts w:asciiTheme="majorHAnsi" w:hAnsiTheme="majorHAnsi"/>
-        </w:rPr>
-      </w:pPr>
+        <w:pStyle w:val="ListParagraph"/>
+        <w:numPr>
+          <w:ilvl w:val="0"/>
+          <w:numId w:val="23"/>
+        </w:numPr>
+        <w:rPr>
+          <w:rFonts w:asciiTheme="majorHAnsi" w:hAnsiTheme="majorHAnsi"/>
+        </w:rPr>
+      </w:pPr>
+      <w:r>
+        <w:rPr>
+          <w:rFonts w:asciiTheme="majorHAnsi" w:hAnsiTheme="majorHAnsi"/>
+        </w:rPr>
+        <w:t>Requirement doesn’t p</w:t>
+      </w:r>
+      <w:r>
+        <w:rPr>
+          <w:rFonts w:asciiTheme="majorHAnsi" w:hAnsiTheme="majorHAnsi"/>
+        </w:rPr>
+        <w:t>ertain to product</w:t>
+      </w:r>
     </w:p>
     <w:sectPr>
+      <w:footerReference w:type="default" r:id="rId8"/>
       <w:pgSz w:w="15840" w:h="12240" w:orient="landscape"/>
       <w:pgMar w:top="720" w:right="720" w:bottom="720" w:left="720" w:header="720" w:footer="720" w:gutter="0"/>
       <w:cols w:space="720"/>
@@ -2660,7 +2705,7 @@
         <v:path o:extrusionok="f" gradientshapeok="t" o:connecttype="rect"/>
         <o:lock v:ext="edit" aspectratio="t"/>
       </v:shapetype>
-      <v:shape id="_x0000_i1042" type="#_x0000_t75" style="width:11.25pt;height:11.25pt" o:bullet="t">
+      <v:shape id="_x0000_i1054" type="#_x0000_t75" style="width:11.5pt;height:11.5pt" o:bullet="t">
         <v:imagedata r:id="rId1" o:title="msoA55"/>
       </v:shape>
     </w:pict>
@@ -4815,7 +4860,7 @@
   <w:abstractNum w:abstractNumId="24">
     <w:nsid w:val="7B1F3458"/>
     <w:multiLevelType w:val="hybridMultilevel"/>
-    <w:tmpl w:val="6CCE8074"/>
+    <w:tmpl w:val="5DAE663C"/>
     <w:lvl w:ilvl="0" w:tplc="04090001">
       <w:start w:val="1"/>
       <w:numFmt w:val="bullet"/>
@@ -5553,7 +5598,6 @@
   <w:style w:type="character" w:default="1" w:styleId="DefaultParagraphFont">
     <w:name w:val="Default Paragraph Font"/>
     <w:uiPriority w:val="1"/>
-    <w:semiHidden/>
     <w:unhideWhenUsed/>
   </w:style>
   <w:style w:type="table" w:default="1" w:styleId="TableNormal">
@@ -6055,7 +6099,7 @@
 </file>
 
 <file path=customXml/itemProps1.xml><?xml version="1.0" encoding="utf-8"?>
-<ds:datastoreItem xmlns:ds="http://schemas.openxmlformats.org/officeDocument/2006/customXml" ds:itemID="{2BE2AD50-70EA-4C5D-8B38-982686475BA5}">
+<ds:datastoreItem xmlns:ds="http://schemas.openxmlformats.org/officeDocument/2006/customXml" ds:itemID="{3EFA4861-BF08-4BA7-AEB1-E93B721091A8}">
   <ds:schemaRefs>
     <ds:schemaRef ds:uri="http://schemas.openxmlformats.org/officeDocument/2006/bibliography"/>
   </ds:schemaRefs>

</xml_diff>